<commit_message>
More info about LaunchDescription
</commit_message>
<xml_diff>
--- a/Non-Books/HandyBot - Code.docx
+++ b/Non-Books/HandyBot - Code.docx
@@ -36621,7 +36621,16 @@
     <w:p/>
     <w:p>
       <w:r>
-        <w:t>In ROS 2, a LaunchDescription is like a recipe that tells the system exactly how to start up your robotic application.</w:t>
+        <w:t xml:space="preserve">In ROS 2, a </w:t>
+      </w:r>
+      <w:r>
+        <w:rPr>
+          <w:rStyle w:val="CodeChar"/>
+        </w:rPr>
+        <w:t>LaunchDescription</w:t>
+      </w:r>
+      <w:r>
+        <w:t xml:space="preserve"> is like a recipe that tells the system exactly how to start up your robotic application.</w:t>
       </w:r>
     </w:p>
     <w:p/>
@@ -37125,16 +37134,9 @@
     <w:p/>
     <w:p>
       <w:pPr>
-        <w:rPr>
-          <w:b/>
-          <w:bCs/>
-        </w:rPr>
-      </w:pPr>
-      <w:r>
-        <w:rPr>
-          <w:b/>
-          <w:bCs/>
-        </w:rPr>
+        <w:pStyle w:val="Heading3"/>
+      </w:pPr>
+      <w:r>
         <w:t>Building Block 5: The Application Logic</w:t>
       </w:r>
     </w:p>
@@ -37289,60 +37291,521 @@
     <w:p/>
     <w:p>
       <w:pPr>
-        <w:rPr>
-          <w:b/>
-          <w:bCs/>
-        </w:rPr>
-      </w:pPr>
-      <w:r>
-        <w:rPr>
-          <w:b/>
-          <w:bCs/>
-        </w:rPr>
+        <w:pStyle w:val="Heading3"/>
+      </w:pPr>
+      <w:r>
+        <w:t>The Grand Orchestration</w:t>
+      </w:r>
+    </w:p>
+    <w:p>
+      <w:r>
+        <w:t>Finally, we see how all these components come together:</w:t>
+      </w:r>
+    </w:p>
+    <w:p>
+      <w:pPr>
+        <w:pStyle w:val="Code"/>
+      </w:pPr>
+      <w:r>
+        <w:t>return LaunchDescription([</w:t>
+      </w:r>
+    </w:p>
+    <w:p>
+      <w:pPr>
+        <w:pStyle w:val="Code"/>
+      </w:pPr>
+      <w:r>
+        <w:t xml:space="preserve">    realsense, delay_calibration_tf_publisher, ar_moveit,</w:t>
+      </w:r>
+    </w:p>
+    <w:p>
+      <w:pPr>
+        <w:pStyle w:val="Code"/>
+      </w:pPr>
+      <w:r>
+        <w:t xml:space="preserve">    audio_prompt_node, tabletop_handybot_node</w:t>
+      </w:r>
+    </w:p>
+    <w:p>
+      <w:pPr>
+        <w:pStyle w:val="Code"/>
+      </w:pPr>
+      <w:r>
+        <w:t>])</w:t>
+      </w:r>
+    </w:p>
+    <w:p>
+      <w:r>
+        <w:t>This final line creates the actual launch description that ROS 2 will execute. Notice the careful ordering of components. The camera (realsense) starts first because other components depend on its data. The motion planning system (ar_moveit) and audio interface (audio_prompt_node) start next, providing the foundational capabilities the main application needs. The primary application logic (tabletop_handybot_node) starts after these dependencies are in place. Finally, the calibration system starts after its 2-second delay, ensuring everything else is ready.</w:t>
+      </w:r>
+    </w:p>
+    <w:p/>
+    <w:p/>
+    <w:p>
+      <w:pPr>
+        <w:pStyle w:val="Heading1"/>
+      </w:pPr>
+      <w:r>
+        <w:t>LaunchDescription</w:t>
+      </w:r>
+    </w:p>
+    <w:p>
+      <w:r>
+        <w:t>LaunchDescription is really the heart of the entire ROS 2 launch system, and understanding it deeply will help you see why ROS 2's approach to system orchestration is so elegant and powerful. Let me walk you through this concept like we're building up from the foundation.</w:t>
+      </w:r>
+    </w:p>
+    <w:p/>
+    <w:p>
+      <w:pPr>
+        <w:pStyle w:val="Heading2"/>
+      </w:pPr>
+      <w:r>
+        <w:t>The Big Picture: What LaunchDescription Really Represents</w:t>
+      </w:r>
+    </w:p>
+    <w:p>
+      <w:r>
+        <w:t>Think of LaunchDescription as a recipe or blueprint that describes how to bring a complex robotic system to life. Just like a recipe doesn't actually cook the food but rather describes the steps to cook it, LaunchDescription doesn't launch anything by itself. Instead, it creates a detailed plan that the ROS 2 launch system can execute when the time comes.</w:t>
+      </w:r>
+    </w:p>
+    <w:p>
+      <w:r>
+        <w:t>But here's where it gets interesting - it's not just a static list of instructions. LaunchDescription is more like a smart recipe that can adapt itself based on the ingredients you have available, the equipment in your kitchen, and your personal preferences. This adaptability is what makes ROS 2 launch files so powerful compared to simpler approaches.</w:t>
+      </w:r>
+    </w:p>
+    <w:p/>
+    <w:p>
+      <w:pPr>
+        <w:pStyle w:val="Heading2"/>
+      </w:pPr>
+      <w:r>
+        <w:t>The Architecture: A Container for Actions</w:t>
+      </w:r>
+    </w:p>
+    <w:p>
+      <w:r>
+        <w:rPr>
+          <w:highlight w:val="yellow"/>
+        </w:rPr>
+        <w:t xml:space="preserve">At its core, </w:t>
+      </w:r>
+      <w:r>
+        <w:rPr>
+          <w:rStyle w:val="CodeChar"/>
+          <w:highlight w:val="yellow"/>
+        </w:rPr>
+        <w:t>LaunchDescription</w:t>
+      </w:r>
+      <w:r>
+        <w:rPr>
+          <w:highlight w:val="yellow"/>
+        </w:rPr>
+        <w:t xml:space="preserve"> is a container that holds what ROS 2 calls "actions."</w:t>
+      </w:r>
+      <w:r>
+        <w:t xml:space="preserve"> Each action represents something that needs to happen when your system starts up. These actions might be starting a node, including another launch file, setting up a timer, or making decisions based on conditions.</w:t>
+      </w:r>
+    </w:p>
+    <w:p>
+      <w:r>
+        <w:t>When you look at your code example, the very last line shows this container pattern in action:</w:t>
+      </w:r>
+    </w:p>
+    <w:p>
+      <w:pPr>
+        <w:pStyle w:val="Code"/>
+      </w:pPr>
+      <w:r>
+        <w:t>return LaunchDescription(declared_arguments + [</w:t>
+      </w:r>
+    </w:p>
+    <w:p>
+      <w:pPr>
+        <w:pStyle w:val="Code"/>
+      </w:pPr>
+      <w:r>
+        <w:t xml:space="preserve">    realsense,</w:t>
+      </w:r>
+    </w:p>
+    <w:p>
+      <w:pPr>
+        <w:pStyle w:val="Code"/>
+      </w:pPr>
+      <w:r>
+        <w:t xml:space="preserve">    delay_calibration_tf_publisher, </w:t>
+      </w:r>
+    </w:p>
+    <w:p>
+      <w:pPr>
+        <w:pStyle w:val="Code"/>
+        <w:rPr>
+          <w:lang w:val="pt-PT"/>
+        </w:rPr>
+      </w:pPr>
+      <w:r>
+        <w:t xml:space="preserve">    </w:t>
+      </w:r>
+      <w:r>
+        <w:rPr>
+          <w:lang w:val="pt-PT"/>
+        </w:rPr>
+        <w:t>ar_driver,</w:t>
+      </w:r>
+    </w:p>
+    <w:p>
+      <w:pPr>
+        <w:pStyle w:val="Code"/>
+        <w:rPr>
+          <w:lang w:val="pt-PT"/>
+        </w:rPr>
+      </w:pPr>
+      <w:r>
+        <w:rPr>
+          <w:lang w:val="pt-PT"/>
+        </w:rPr>
+        <w:t xml:space="preserve">    gazebo_sim,</w:t>
+      </w:r>
+    </w:p>
+    <w:p>
+      <w:pPr>
+        <w:pStyle w:val="Code"/>
+        <w:rPr>
+          <w:lang w:val="pt-PT"/>
+        </w:rPr>
+      </w:pPr>
+      <w:r>
+        <w:rPr>
+          <w:lang w:val="pt-PT"/>
+        </w:rPr>
+        <w:t xml:space="preserve">    ar_moveit,</w:t>
+      </w:r>
+    </w:p>
+    <w:p>
+      <w:pPr>
+        <w:pStyle w:val="Code"/>
+      </w:pPr>
+      <w:r>
+        <w:rPr>
+          <w:lang w:val="pt-PT"/>
+        </w:rPr>
+        <w:t xml:space="preserve">    </w:t>
+      </w:r>
+      <w:r>
+        <w:t>audio_prompt_node,</w:t>
+      </w:r>
+    </w:p>
+    <w:p>
+      <w:pPr>
+        <w:pStyle w:val="Code"/>
+      </w:pPr>
+      <w:r>
+        <w:t xml:space="preserve">    tabletop_handybot_node</w:t>
+      </w:r>
+    </w:p>
+    <w:p>
+      <w:pPr>
+        <w:pStyle w:val="Code"/>
+      </w:pPr>
+      <w:r>
+        <w:t>])</w:t>
+      </w:r>
+    </w:p>
+    <w:p>
+      <w:r>
+        <w:t>Notice how it takes a list that combines the declared arguments with all the various components that need to be launched. This is like creating a manifest for a complex expedition - you're listing everything that needs to be packed and prepared before you can set off on your journey.</w:t>
+      </w:r>
+    </w:p>
+    <w:p/>
+    <w:p>
+      <w:pPr>
+        <w:pStyle w:val="Heading2"/>
+      </w:pPr>
+      <w:r>
+        <w:t>The Execution Model: From Static to Dynamic</w:t>
+      </w:r>
+    </w:p>
+    <w:p>
+      <w:r>
+        <w:t xml:space="preserve">Here's where </w:t>
+      </w:r>
+      <w:r>
+        <w:rPr>
+          <w:rStyle w:val="CodeChar"/>
+        </w:rPr>
+        <w:t>LaunchDescription</w:t>
+      </w:r>
+      <w:r>
+        <w:t xml:space="preserve"> becomes truly sophisticated. When you create a </w:t>
+      </w:r>
+      <w:r>
+        <w:rPr>
+          <w:rStyle w:val="CodeChar"/>
+        </w:rPr>
+        <w:t>LaunchDescription</w:t>
+      </w:r>
+      <w:r>
+        <w:t>, you're not actually running anything yet. You're creating what computer scientists call a "declarative specification" - you're describing what you want to happen, not how to make it happen.</w:t>
+      </w:r>
+    </w:p>
+    <w:p>
+      <w:r>
+        <w:t xml:space="preserve">The ROS 2 launch system takes this specification and turns it into an execution graph. It analyzes all the actions, figures out their dependencies, resolves any conditional logic, and then orchestrates the </w:t>
+      </w:r>
+      <w:r>
         <w:lastRenderedPageBreak/>
-        <w:t>The Grand Orchestration</w:t>
-      </w:r>
-    </w:p>
-    <w:p>
-      <w:r>
-        <w:t>Finally, we see how all these components come together:</w:t>
-      </w:r>
-    </w:p>
-    <w:p>
-      <w:pPr>
-        <w:pStyle w:val="Code"/>
-      </w:pPr>
-      <w:r>
-        <w:t>return LaunchDescription([</w:t>
-      </w:r>
-    </w:p>
-    <w:p>
-      <w:pPr>
-        <w:pStyle w:val="Code"/>
-      </w:pPr>
-      <w:r>
-        <w:t xml:space="preserve">    realsense, delay_calibration_tf_publisher, ar_moveit,</w:t>
-      </w:r>
-    </w:p>
-    <w:p>
-      <w:pPr>
-        <w:pStyle w:val="Code"/>
-      </w:pPr>
-      <w:r>
-        <w:t xml:space="preserve">    audio_prompt_node, tabletop_handybot_node</w:t>
-      </w:r>
-    </w:p>
-    <w:p>
-      <w:pPr>
-        <w:pStyle w:val="Code"/>
-      </w:pPr>
-      <w:r>
-        <w:t>])</w:t>
-      </w:r>
-    </w:p>
-    <w:p>
-      <w:r>
-        <w:t>This final line creates the actual launch description that ROS 2 will execute. Notice the careful ordering of components. The camera (realsense) starts first because other components depend on its data. The motion planning system (ar_moveit) and audio interface (audio_prompt_node) start next, providing the foundational capabilities the main application needs. The primary application logic (tabletop_handybot_node) starts after these dependencies are in place. Finally, the calibration system starts after its 2-second delay, ensuring everything else is ready.</w:t>
+        <w:t>actual startup sequence. This separation between specification and execution gives you tremendous flexibility.</w:t>
+      </w:r>
+    </w:p>
+    <w:p>
+      <w:r>
+        <w:t>For example, when your launch file includes conditions like </w:t>
+      </w:r>
+      <w:r>
+        <w:rPr>
+          <w:rStyle w:val="CodeChar"/>
+        </w:rPr>
+        <w:t>condition=UnlessCondition(simulation),</w:t>
+      </w:r>
+      <w:r>
+        <w:t xml:space="preserve"> the </w:t>
+      </w:r>
+      <w:r>
+        <w:rPr>
+          <w:rStyle w:val="CodeChar"/>
+        </w:rPr>
+        <w:t>LaunchDescription</w:t>
+      </w:r>
+      <w:r>
+        <w:t xml:space="preserve"> doesn't immediately decide whether to include that component or not. Instead, it stores the condition as part of the specification. Later, when the launch system actually executes the description, it evaluates the condition based on the actual argument values and decides whether to proceed with that action.</w:t>
+      </w:r>
+    </w:p>
+    <w:p/>
+    <w:p>
+      <w:pPr>
+        <w:pStyle w:val="Heading3"/>
+      </w:pPr>
+      <w:r>
+        <w:t>The Building Blocks: Types of Actions in Your Launch Description</w:t>
+      </w:r>
+    </w:p>
+    <w:p>
+      <w:r>
+        <w:t>Let's examine the different types of actions your LaunchDescription contains, because each one represents a different way of describing system behavior.</w:t>
+      </w:r>
+    </w:p>
+    <w:p>
+      <w:r>
+        <w:rPr>
+          <w:highlight w:val="yellow"/>
+        </w:rPr>
+        <w:t>The declared arguments serve as the foundation - they're like declaring the input parameters for a function.</w:t>
+      </w:r>
+      <w:r>
+        <w:t xml:space="preserve"> They don't cause anything to happen by themselves, but they establish the interface through which users can control the system's behavior.</w:t>
+      </w:r>
+    </w:p>
+    <w:p>
+      <w:r>
+        <w:t>The </w:t>
+      </w:r>
+      <w:r>
+        <w:rPr>
+          <w:rStyle w:val="CodeChar"/>
+        </w:rPr>
+        <w:t>IncludeLaunchDescription</w:t>
+      </w:r>
+      <w:r>
+        <w:t> actions are particularly elegant. Each one is like saying "at this point in the startup sequence, hand control over to this other launch file and let it handle its portion of the system." This creates a hierarchical structure where complex systems can be composed from simpler, reusable components.</w:t>
+      </w:r>
+    </w:p>
+    <w:p>
+      <w:r>
+        <w:t>The </w:t>
+      </w:r>
+      <w:r>
+        <w:rPr>
+          <w:rStyle w:val="CodeBoldChar"/>
+        </w:rPr>
+        <w:t>Node</w:t>
+      </w:r>
+      <w:r>
+        <w:t> actions represent the actual computational processes that will run - these are your robot's brain cells, if you will. Each node typically handles a specific aspect of your robot's behavior, like processing sensor data or controlling motors.</w:t>
+      </w:r>
+    </w:p>
+    <w:p>
+      <w:r>
+        <w:t>The </w:t>
+      </w:r>
+      <w:r>
+        <w:rPr>
+          <w:rStyle w:val="CodeBoldChar"/>
+        </w:rPr>
+        <w:t>TimerAction</w:t>
+      </w:r>
+      <w:r>
+        <w:t> creates temporal relationships in your system startup. Notice how your launch file uses </w:t>
+      </w:r>
+      <w:r>
+        <w:rPr>
+          <w:rStyle w:val="CodeChar"/>
+        </w:rPr>
+        <w:t>delay_calibration_tf_publisher = TimerAction(actions=[calibration_tf_publisher], period=2.0)</w:t>
+      </w:r>
+      <w:r>
+        <w:t>. This is like saying "wait two seconds after everything else starts, then launch the calibration system." This kind of timing control is crucial in robotics where some systems need to be stable before others can depend on them.</w:t>
+      </w:r>
+    </w:p>
+    <w:p/>
+    <w:p>
+      <w:pPr>
+        <w:pStyle w:val="Heading2"/>
+      </w:pPr>
+      <w:r>
+        <w:t>The Power of Composition</w:t>
+      </w:r>
+    </w:p>
+    <w:p>
+      <w:r>
+        <w:t>What makes LaunchDescription particularly powerful is how it enables composition at multiple levels. Your single launch file is actually orchestrating several other launch files, each of which might orchestrate additional components. This creates a tree-like structure where complex behaviors emerge from the combination of simpler parts.</w:t>
+      </w:r>
+    </w:p>
+    <w:p>
+      <w:r>
+        <w:t>Consider how your launch file handles the fundamental choice between simulation and physical operation. Rather than having completely separate launch files for these two modes, the LaunchDescription lets you express both possibilities within a single specification. The conditions on various actions mean that the same description can generate completely different system configurations depending on the arguments provided.</w:t>
+      </w:r>
+    </w:p>
+    <w:p>
+      <w:r>
+        <w:t>This is like having a transformer toy that can become either a robot or a vehicle depending on how you configure it, except your LaunchDescription can coordinate dozens of such transformations simultaneously across your entire robotic system.</w:t>
+      </w:r>
+    </w:p>
+    <w:p/>
+    <w:p>
+      <w:pPr>
+        <w:pStyle w:val="Heading2"/>
+      </w:pPr>
+      <w:r>
+        <w:t>The Lifecycle: From Creation to Execution</w:t>
+      </w:r>
+    </w:p>
+    <w:p>
+      <w:r>
+        <w:t>Understanding the lifecycle of a LaunchDescription helps clarify why this architecture is so effective. When your </w:t>
+      </w:r>
+      <w:r>
+        <w:rPr>
+          <w:rStyle w:val="CodeChar"/>
+        </w:rPr>
+        <w:t>generate_launch_description()</w:t>
+      </w:r>
+      <w:r>
+        <w:t xml:space="preserve"> function runs, it's executing Python code that constructs objects and makes decisions. But the </w:t>
+      </w:r>
+      <w:r>
+        <w:rPr>
+          <w:rStyle w:val="CodeChar"/>
+        </w:rPr>
+        <w:t>LaunchDescription</w:t>
+      </w:r>
+      <w:r>
+        <w:t xml:space="preserve"> it returns is data, not executable code.</w:t>
+      </w:r>
+    </w:p>
+    <w:p>
+      <w:r>
+        <w:t>This data structure then gets passed to the ROS 2 launch engine, which interprets it and turns it into running processes. This two-stage approach means you get the full power of Python for constructing your system specification, but you also get the reliability and introspection capabilities that come from having a structured representation of your system.</w:t>
+      </w:r>
+    </w:p>
+    <w:p>
+      <w:r>
+        <w:t>The launch engine can analyze the LaunchDescription to understand dependencies, optimize startup order, provide debugging information, and even create visualizations of your system architecture. Try running </w:t>
+      </w:r>
+      <w:r>
+        <w:rPr>
+          <w:rStyle w:val="CodeChar"/>
+        </w:rPr>
+        <w:t>ros2 launch --show-args your_package run.launch.py</w:t>
+      </w:r>
+      <w:r>
+        <w:t> sometime - the system can automatically extract and display all the available arguments because they're formally declared in the LaunchDescription.</w:t>
+      </w:r>
+    </w:p>
+    <w:p/>
+    <w:p>
+      <w:pPr>
+        <w:pStyle w:val="Heading2"/>
+      </w:pPr>
+      <w:r>
+        <w:lastRenderedPageBreak/>
+        <w:t>Mental Model: The Conductor's Score</w:t>
+      </w:r>
+    </w:p>
+    <w:p>
+      <w:r>
+        <w:t>Here's a helpful way to think about LaunchDescription: imagine you're conducting a symphony orchestra. The written musical score doesn't make any sound by itself - it's a specification of what should happen when. The score tells each musician when to play, how loud, in what key, and how their part fits with everyone else's.</w:t>
+      </w:r>
+    </w:p>
+    <w:p>
+      <w:r>
+        <w:t>LaunchDescription works the same way for your robotic system. It's the conductor's score that coordinates all the different processes that need to work together to create the overall behavior. Just as a musical score can include conditional elements like "repeat this section if the soloist signals" or "play this variation if performing the summer version," your LaunchDescription can include conditional logic that adapts the system based on runtime parameters.</w:t>
+      </w:r>
+    </w:p>
+    <w:p/>
+    <w:p>
+      <w:pPr>
+        <w:pStyle w:val="Heading2"/>
+      </w:pPr>
+      <w:r>
+        <w:t>The Elegance of Declarative System Design</w:t>
+      </w:r>
+    </w:p>
+    <w:p>
+      <w:r>
+        <w:t xml:space="preserve">What you're seeing with </w:t>
+      </w:r>
+      <w:r>
+        <w:rPr>
+          <w:rStyle w:val="CodeChar"/>
+        </w:rPr>
+        <w:t>LaunchDescription</w:t>
+      </w:r>
+      <w:r>
+        <w:t xml:space="preserve"> represents a broader principle in software engineering called declarative programming. Instead of writing step-by-step instructions (imperative programming), you're describing the desired end state and letting the system figure out how to achieve it.</w:t>
+      </w:r>
+    </w:p>
+    <w:p>
+      <w:r>
+        <w:t>This approach has several profound advantages for robotics. First, it makes your system descriptions more maintainable because the intent is clear even when the implementation details are complex. Second, it enables powerful tooling - the ROS 2 ecosystem can provide visualization, debugging, and optimization tools because the system structure is formally described rather than hidden in procedural code.</w:t>
+      </w:r>
+    </w:p>
+    <w:p>
+      <w:r>
+        <w:t>Most importantly for robotics, declarative descriptions are more robust in the face of uncertainty. If a component fails to start or takes longer than expected, the launch system can adapt because it understands the overall structure and dependencies, not just a rigid sequence of steps.</w:t>
+      </w:r>
+    </w:p>
+    <w:p>
+      <w:r>
+        <w:t>Does this help you see how LaunchDescription fits into the broader architecture of ROS 2? Would you like me to dive deeper into any particular aspect, such as how the execution engine actually processes the description, or how you might extend this pattern for more complex scenarios?</w:t>
+      </w:r>
+    </w:p>
+    <w:p/>
+    <w:p/>
+    <w:p/>
+    <w:p>
+      <w:pPr>
+        <w:pStyle w:val="Heading1"/>
+      </w:pPr>
+      <w:r>
+        <w:t xml:space="preserve">run.launch.py (in launch folder) </w:t>
+      </w:r>
+      <w:r>
+        <w:t xml:space="preserve"> </w:t>
+      </w:r>
+      <w:r>
+        <w:t>–</w:t>
+      </w:r>
+      <w:r>
+        <w:t xml:space="preserve"> new version</w:t>
       </w:r>
     </w:p>
     <w:p/>

</xml_diff>